<commit_message>
1 and 2 lab
</commit_message>
<xml_diff>
--- a/Labs/Отчет_1.docx
+++ b/Labs/Отчет_1.docx
@@ -1148,7 +1148,6 @@
           <w:rFonts w:ascii="Times New Roman" w:hAnsi="Times New Roman" w:cs="Times New Roman"/>
           <w:sz w:val="24"/>
           <w:szCs w:val="24"/>
-          <w:lang w:val="en-US"/>
         </w:rPr>
       </w:pPr>
       <w:r>
@@ -1172,7 +1171,6 @@
           <w:rFonts w:ascii="Times New Roman" w:hAnsi="Times New Roman" w:cs="Times New Roman"/>
           <w:sz w:val="24"/>
           <w:szCs w:val="24"/>
-          <w:lang w:val="en-US"/>
         </w:rPr>
         <w:t>[0,1];</w:t>
       </w:r>
@@ -2199,15 +2197,7 @@
           <w:sz w:val="24"/>
           <w:szCs w:val="24"/>
         </w:rPr>
-        <w:t>.</w:t>
-      </w:r>
-      <w:r>
-        <w:rPr>
-          <w:rFonts w:ascii="Times New Roman" w:hAnsi="Times New Roman" w:cs="Times New Roman"/>
-          <w:sz w:val="24"/>
-          <w:szCs w:val="24"/>
-        </w:rPr>
-        <w:t xml:space="preserve"> Если они выполнены, перейти к шагу 2, иначе – к шагу 5.</w:t>
+        <w:t>. Если они выполнены, перейти к шагу 2, иначе – к шагу 5.</w:t>
       </w:r>
     </w:p>
     <w:p>
@@ -2268,25 +2258,7 @@
           <w:sz w:val="24"/>
           <w:szCs w:val="24"/>
         </w:rPr>
-        <w:t>|</w:t>
-      </w:r>
-      <w:r>
-        <w:rPr>
-          <w:rFonts w:ascii="Times New Roman" w:hAnsi="Times New Roman" w:cs="Times New Roman"/>
-          <w:i/>
-          <w:sz w:val="24"/>
-          <w:szCs w:val="24"/>
-        </w:rPr>
-        <w:t>∆</w:t>
-      </w:r>
-      <w:r>
-        <w:rPr>
-          <w:rFonts w:ascii="Times New Roman" w:hAnsi="Times New Roman" w:cs="Times New Roman"/>
-          <w:i/>
-          <w:sz w:val="24"/>
-          <w:szCs w:val="24"/>
-        </w:rPr>
-        <w:t>|</w:t>
+        <w:t>|∆|</w:t>
       </w:r>
       <w:r>
         <w:rPr>
@@ -2657,23 +2629,7 @@
           <w:sz w:val="24"/>
           <w:szCs w:val="24"/>
         </w:rPr>
-        <w:t>-</w:t>
-      </w:r>
-      <w:r>
-        <w:rPr>
-          <w:rFonts w:ascii="Times New Roman" w:hAnsi="Times New Roman" w:cs="Times New Roman"/>
-          <w:sz w:val="24"/>
-          <w:szCs w:val="24"/>
-        </w:rPr>
-        <w:t>∆</w:t>
-      </w:r>
-      <w:r>
-        <w:rPr>
-          <w:rFonts w:ascii="Times New Roman" w:hAnsi="Times New Roman" w:cs="Times New Roman"/>
-          <w:sz w:val="24"/>
-          <w:szCs w:val="24"/>
-        </w:rPr>
-        <w:t>/4.</w:t>
+        <w:t>-∆/4.</w:t>
       </w:r>
       <w:r>
         <w:rPr>
@@ -2711,113 +2667,121 @@
         </w:rPr>
         <w:t>Текст программы</w:t>
       </w:r>
+    </w:p>
+    <w:p>
+      <w:pPr>
+        <w:rPr>
+          <w:rFonts w:ascii="Times New Roman" w:hAnsi="Times New Roman" w:cs="Times New Roman"/>
+          <w:sz w:val="24"/>
+          <w:szCs w:val="24"/>
+        </w:rPr>
+      </w:pPr>
+      <w:r>
+        <w:rPr>
+          <w:rFonts w:ascii="Times New Roman" w:hAnsi="Times New Roman" w:cs="Times New Roman"/>
+          <w:sz w:val="24"/>
+          <w:szCs w:val="24"/>
+        </w:rPr>
+        <w:t>Листинг</w:t>
+      </w:r>
+      <w:r>
+        <w:rPr>
+          <w:rFonts w:ascii="Times New Roman" w:hAnsi="Times New Roman" w:cs="Times New Roman"/>
+          <w:sz w:val="24"/>
+          <w:szCs w:val="24"/>
+        </w:rPr>
+        <w:t xml:space="preserve"> </w:t>
+      </w:r>
+      <w:r>
+        <w:rPr>
+          <w:rFonts w:ascii="Times New Roman" w:hAnsi="Times New Roman" w:cs="Times New Roman"/>
+          <w:sz w:val="24"/>
+          <w:szCs w:val="24"/>
+        </w:rPr>
+        <w:t>скрипта</w:t>
+      </w:r>
+      <w:r>
+        <w:rPr>
+          <w:rFonts w:ascii="Times New Roman" w:hAnsi="Times New Roman" w:cs="Times New Roman"/>
+          <w:sz w:val="24"/>
+          <w:szCs w:val="24"/>
+        </w:rPr>
+        <w:t xml:space="preserve"> </w:t>
+      </w:r>
+      <w:proofErr w:type="spellStart"/>
+      <w:r>
+        <w:rPr>
+          <w:rFonts w:ascii="Times New Roman" w:hAnsi="Times New Roman" w:cs="Times New Roman"/>
+          <w:sz w:val="24"/>
+          <w:szCs w:val="24"/>
+          <w:lang w:val="en-US"/>
+        </w:rPr>
+        <w:t>MetodyVich</w:t>
+      </w:r>
+      <w:proofErr w:type="spellEnd"/>
+      <w:r>
+        <w:rPr>
+          <w:rFonts w:ascii="Times New Roman" w:hAnsi="Times New Roman" w:cs="Times New Roman"/>
+          <w:sz w:val="24"/>
+          <w:szCs w:val="24"/>
+        </w:rPr>
+        <w:t>_</w:t>
+      </w:r>
+      <w:r>
+        <w:rPr>
+          <w:rFonts w:ascii="Times New Roman" w:hAnsi="Times New Roman" w:cs="Times New Roman"/>
+          <w:sz w:val="24"/>
+          <w:szCs w:val="24"/>
+          <w:lang w:val="en-US"/>
+        </w:rPr>
+        <w:t>Lab</w:t>
+      </w:r>
+      <w:r>
+        <w:rPr>
+          <w:rFonts w:ascii="Times New Roman" w:hAnsi="Times New Roman" w:cs="Times New Roman"/>
+          <w:sz w:val="24"/>
+          <w:szCs w:val="24"/>
+        </w:rPr>
+        <w:t>_1.</w:t>
+      </w:r>
+      <w:r>
+        <w:rPr>
+          <w:rFonts w:ascii="Times New Roman" w:hAnsi="Times New Roman" w:cs="Times New Roman"/>
+          <w:sz w:val="24"/>
+          <w:szCs w:val="24"/>
+          <w:lang w:val="en-US"/>
+        </w:rPr>
+        <w:t>m</w:t>
+      </w:r>
+    </w:p>
+    <w:p>
+      <w:pPr>
+        <w:autoSpaceDE w:val="0"/>
+        <w:autoSpaceDN w:val="0"/>
+        <w:adjustRightInd w:val="0"/>
+        <w:spacing w:after="0" w:line="240" w:lineRule="auto"/>
+        <w:rPr>
+          <w:rFonts w:ascii="Courier New" w:hAnsi="Courier New" w:cs="Courier New"/>
+          <w:lang w:val="en-US"/>
+        </w:rPr>
+      </w:pPr>
+      <w:r>
+        <w:rPr>
+          <w:rFonts w:ascii="Courier New" w:hAnsi="Courier New" w:cs="Courier New"/>
+          <w:color w:val="000000"/>
+          <w:lang w:val="en-US"/>
+        </w:rPr>
+        <w:t>eps = 0.0</w:t>
+      </w:r>
       <w:bookmarkStart w:id="0" w:name="_GoBack"/>
       <w:bookmarkEnd w:id="0"/>
-    </w:p>
-    <w:p>
-      <w:pPr>
-        <w:rPr>
-          <w:rFonts w:ascii="Times New Roman" w:hAnsi="Times New Roman" w:cs="Times New Roman"/>
-          <w:sz w:val="24"/>
-          <w:szCs w:val="24"/>
-        </w:rPr>
-      </w:pPr>
-      <w:r>
-        <w:rPr>
-          <w:rFonts w:ascii="Times New Roman" w:hAnsi="Times New Roman" w:cs="Times New Roman"/>
-          <w:sz w:val="24"/>
-          <w:szCs w:val="24"/>
-        </w:rPr>
-        <w:t>Листинг</w:t>
-      </w:r>
-      <w:r>
-        <w:rPr>
-          <w:rFonts w:ascii="Times New Roman" w:hAnsi="Times New Roman" w:cs="Times New Roman"/>
-          <w:sz w:val="24"/>
-          <w:szCs w:val="24"/>
-        </w:rPr>
-        <w:t xml:space="preserve"> </w:t>
-      </w:r>
-      <w:r>
-        <w:rPr>
-          <w:rFonts w:ascii="Times New Roman" w:hAnsi="Times New Roman" w:cs="Times New Roman"/>
-          <w:sz w:val="24"/>
-          <w:szCs w:val="24"/>
-        </w:rPr>
-        <w:t>скрипта</w:t>
-      </w:r>
-      <w:r>
-        <w:rPr>
-          <w:rFonts w:ascii="Times New Roman" w:hAnsi="Times New Roman" w:cs="Times New Roman"/>
-          <w:sz w:val="24"/>
-          <w:szCs w:val="24"/>
-        </w:rPr>
-        <w:t xml:space="preserve"> </w:t>
-      </w:r>
-      <w:proofErr w:type="spellStart"/>
-      <w:r>
-        <w:rPr>
-          <w:rFonts w:ascii="Times New Roman" w:hAnsi="Times New Roman" w:cs="Times New Roman"/>
-          <w:sz w:val="24"/>
-          <w:szCs w:val="24"/>
-          <w:lang w:val="en-US"/>
-        </w:rPr>
-        <w:t>MetodyVich</w:t>
-      </w:r>
-      <w:proofErr w:type="spellEnd"/>
-      <w:r>
-        <w:rPr>
-          <w:rFonts w:ascii="Times New Roman" w:hAnsi="Times New Roman" w:cs="Times New Roman"/>
-          <w:sz w:val="24"/>
-          <w:szCs w:val="24"/>
-        </w:rPr>
-        <w:t>_</w:t>
-      </w:r>
-      <w:r>
-        <w:rPr>
-          <w:rFonts w:ascii="Times New Roman" w:hAnsi="Times New Roman" w:cs="Times New Roman"/>
-          <w:sz w:val="24"/>
-          <w:szCs w:val="24"/>
-          <w:lang w:val="en-US"/>
-        </w:rPr>
-        <w:t>Lab</w:t>
-      </w:r>
-      <w:r>
-        <w:rPr>
-          <w:rFonts w:ascii="Times New Roman" w:hAnsi="Times New Roman" w:cs="Times New Roman"/>
-          <w:sz w:val="24"/>
-          <w:szCs w:val="24"/>
-        </w:rPr>
-        <w:t>_1.</w:t>
-      </w:r>
-      <w:r>
-        <w:rPr>
-          <w:rFonts w:ascii="Times New Roman" w:hAnsi="Times New Roman" w:cs="Times New Roman"/>
-          <w:sz w:val="24"/>
-          <w:szCs w:val="24"/>
-          <w:lang w:val="en-US"/>
-        </w:rPr>
-        <w:t>m</w:t>
-      </w:r>
-    </w:p>
-    <w:p>
-      <w:pPr>
-        <w:autoSpaceDE w:val="0"/>
-        <w:autoSpaceDN w:val="0"/>
-        <w:adjustRightInd w:val="0"/>
-        <w:spacing w:after="0" w:line="240" w:lineRule="auto"/>
-        <w:rPr>
-          <w:rFonts w:ascii="Courier New" w:hAnsi="Courier New" w:cs="Courier New"/>
-          <w:lang w:val="en-US"/>
-        </w:rPr>
-      </w:pPr>
-      <w:r>
-        <w:rPr>
-          <w:rFonts w:ascii="Courier New" w:hAnsi="Courier New" w:cs="Courier New"/>
-          <w:color w:val="000000"/>
-          <w:lang w:val="en-US"/>
-        </w:rPr>
-        <w:t>eps = 0.01;</w:t>
+      <w:r>
+        <w:rPr>
+          <w:rFonts w:ascii="Courier New" w:hAnsi="Courier New" w:cs="Courier New"/>
+          <w:color w:val="000000"/>
+          <w:lang w:val="en-US"/>
+        </w:rPr>
+        <w:t>1;</w:t>
       </w:r>
     </w:p>
     <w:p>
@@ -2986,7 +2950,7 @@
       <w:r>
         <w:rPr>
           <w:rFonts w:ascii="Courier New" w:hAnsi="Courier New" w:cs="Courier New"/>
-          <w:color w:val="000000"/>
+          <w:color w:val="228B22"/>
           <w:lang w:val="en-US"/>
         </w:rPr>
         <w:lastRenderedPageBreak/>
@@ -3593,7 +3557,25 @@
           <w:color w:val="000000"/>
           <w:lang w:val="en-US"/>
         </w:rPr>
-        <w:t>=1:50</w:t>
+        <w:t>=</w:t>
+      </w:r>
+      <w:proofErr w:type="gramStart"/>
+      <w:r>
+        <w:rPr>
+          <w:rFonts w:ascii="Courier New" w:hAnsi="Courier New" w:cs="Courier New"/>
+          <w:color w:val="000000"/>
+          <w:lang w:val="en-US"/>
+        </w:rPr>
+        <w:t>1:MaxIterationCount</w:t>
+      </w:r>
+      <w:proofErr w:type="gramEnd"/>
+      <w:r>
+        <w:rPr>
+          <w:rFonts w:ascii="Courier New" w:hAnsi="Courier New" w:cs="Courier New"/>
+          <w:color w:val="000000"/>
+          <w:lang w:val="en-US"/>
+        </w:rPr>
+        <w:t>()</w:t>
       </w:r>
     </w:p>
     <w:p>
@@ -4790,44 +4772,6 @@
       <w:r>
         <w:rPr>
           <w:rFonts w:ascii="Courier New" w:hAnsi="Courier New" w:cs="Courier New"/>
-          <w:color w:val="228B22"/>
-          <w:lang w:val="en-US"/>
-        </w:rPr>
-        <w:t>%X = cosh((3*(x^</w:t>
-      </w:r>
-      <w:proofErr w:type="gramStart"/>
-      <w:r>
-        <w:rPr>
-          <w:rFonts w:ascii="Courier New" w:hAnsi="Courier New" w:cs="Courier New"/>
-          <w:color w:val="228B22"/>
-          <w:lang w:val="en-US"/>
-        </w:rPr>
-        <w:t>3)+</w:t>
-      </w:r>
-      <w:proofErr w:type="gramEnd"/>
-      <w:r>
-        <w:rPr>
-          <w:rFonts w:ascii="Courier New" w:hAnsi="Courier New" w:cs="Courier New"/>
-          <w:color w:val="228B22"/>
-          <w:lang w:val="en-US"/>
-        </w:rPr>
-        <w:t>2*(x^2)-4*x+5)/3)+tanh((x^3-3*sqrt(2)*x-2)/(2*x+sqrt(2)))-2.5;</w:t>
-      </w:r>
-    </w:p>
-    <w:p>
-      <w:pPr>
-        <w:autoSpaceDE w:val="0"/>
-        <w:autoSpaceDN w:val="0"/>
-        <w:adjustRightInd w:val="0"/>
-        <w:spacing w:after="0" w:line="240" w:lineRule="auto"/>
-        <w:rPr>
-          <w:rFonts w:ascii="Courier New" w:hAnsi="Courier New" w:cs="Courier New"/>
-          <w:lang w:val="en-US"/>
-        </w:rPr>
-      </w:pPr>
-      <w:r>
-        <w:rPr>
-          <w:rFonts w:ascii="Courier New" w:hAnsi="Courier New" w:cs="Courier New"/>
           <w:color w:val="0000FF"/>
           <w:lang w:val="en-US"/>
         </w:rPr>
@@ -5284,7 +5228,7 @@
           <w:color w:val="000000"/>
           <w:lang w:val="en-US"/>
         </w:rPr>
-        <w:t xml:space="preserve">xi = </w:t>
+        <w:t>xi = zeros(</w:t>
       </w:r>
       <w:proofErr w:type="gramStart"/>
       <w:r>
@@ -5293,7 +5237,7 @@
           <w:color w:val="000000"/>
           <w:lang w:val="en-US"/>
         </w:rPr>
-        <w:t>zeros(</w:t>
+        <w:t>1,MaxIterationCount</w:t>
       </w:r>
       <w:proofErr w:type="gramEnd"/>
       <w:r>
@@ -5302,27 +5246,27 @@
           <w:color w:val="000000"/>
           <w:lang w:val="en-US"/>
         </w:rPr>
-        <w:t>1,50);</w:t>
-      </w:r>
-    </w:p>
-    <w:p>
-      <w:pPr>
-        <w:autoSpaceDE w:val="0"/>
-        <w:autoSpaceDN w:val="0"/>
-        <w:adjustRightInd w:val="0"/>
-        <w:spacing w:after="0" w:line="240" w:lineRule="auto"/>
-        <w:rPr>
-          <w:rFonts w:ascii="Courier New" w:hAnsi="Courier New" w:cs="Courier New"/>
-          <w:lang w:val="en-US"/>
-        </w:rPr>
-      </w:pPr>
-      <w:r>
-        <w:rPr>
-          <w:rFonts w:ascii="Courier New" w:hAnsi="Courier New" w:cs="Courier New"/>
-          <w:color w:val="000000"/>
-          <w:lang w:val="en-US"/>
-        </w:rPr>
-        <w:t xml:space="preserve">fi = </w:t>
+        <w:t>());</w:t>
+      </w:r>
+    </w:p>
+    <w:p>
+      <w:pPr>
+        <w:autoSpaceDE w:val="0"/>
+        <w:autoSpaceDN w:val="0"/>
+        <w:adjustRightInd w:val="0"/>
+        <w:spacing w:after="0" w:line="240" w:lineRule="auto"/>
+        <w:rPr>
+          <w:rFonts w:ascii="Courier New" w:hAnsi="Courier New" w:cs="Courier New"/>
+          <w:lang w:val="en-US"/>
+        </w:rPr>
+      </w:pPr>
+      <w:r>
+        <w:rPr>
+          <w:rFonts w:ascii="Courier New" w:hAnsi="Courier New" w:cs="Courier New"/>
+          <w:color w:val="000000"/>
+          <w:lang w:val="en-US"/>
+        </w:rPr>
+        <w:t>fi = zeros(</w:t>
       </w:r>
       <w:proofErr w:type="gramStart"/>
       <w:r>
@@ -5331,7 +5275,7 @@
           <w:color w:val="000000"/>
           <w:lang w:val="en-US"/>
         </w:rPr>
-        <w:t>zeros(</w:t>
+        <w:t>1,MaxIterationCount</w:t>
       </w:r>
       <w:proofErr w:type="gramEnd"/>
       <w:r>
@@ -5340,7 +5284,7 @@
           <w:color w:val="000000"/>
           <w:lang w:val="en-US"/>
         </w:rPr>
-        <w:t>1,50);</w:t>
+        <w:t>());</w:t>
       </w:r>
     </w:p>
     <w:p>
@@ -5380,47 +5324,47 @@
           <w:color w:val="000000"/>
           <w:lang w:val="en-US"/>
         </w:rPr>
+        <w:t>delta = (b - a)/4;</w:t>
+      </w:r>
+    </w:p>
+    <w:p>
+      <w:pPr>
+        <w:autoSpaceDE w:val="0"/>
+        <w:autoSpaceDN w:val="0"/>
+        <w:adjustRightInd w:val="0"/>
+        <w:spacing w:after="0" w:line="240" w:lineRule="auto"/>
+        <w:rPr>
+          <w:rFonts w:ascii="Courier New" w:hAnsi="Courier New" w:cs="Courier New"/>
+          <w:lang w:val="en-US"/>
+        </w:rPr>
+      </w:pPr>
+      <w:r>
+        <w:rPr>
+          <w:rFonts w:ascii="Courier New" w:hAnsi="Courier New" w:cs="Courier New"/>
+          <w:color w:val="000000"/>
+          <w:lang w:val="en-US"/>
+        </w:rPr>
+        <w:t>x0 = a;</w:t>
+      </w:r>
+    </w:p>
+    <w:p>
+      <w:pPr>
+        <w:autoSpaceDE w:val="0"/>
+        <w:autoSpaceDN w:val="0"/>
+        <w:adjustRightInd w:val="0"/>
+        <w:spacing w:after="0" w:line="240" w:lineRule="auto"/>
+        <w:rPr>
+          <w:rFonts w:ascii="Courier New" w:hAnsi="Courier New" w:cs="Courier New"/>
+          <w:lang w:val="en-US"/>
+        </w:rPr>
+      </w:pPr>
+      <w:r>
+        <w:rPr>
+          <w:rFonts w:ascii="Courier New" w:hAnsi="Courier New" w:cs="Courier New"/>
+          <w:color w:val="000000"/>
+          <w:lang w:val="en-US"/>
+        </w:rPr>
         <w:lastRenderedPageBreak/>
-        <w:t>delta = (b - a)/4;</w:t>
-      </w:r>
-    </w:p>
-    <w:p>
-      <w:pPr>
-        <w:autoSpaceDE w:val="0"/>
-        <w:autoSpaceDN w:val="0"/>
-        <w:adjustRightInd w:val="0"/>
-        <w:spacing w:after="0" w:line="240" w:lineRule="auto"/>
-        <w:rPr>
-          <w:rFonts w:ascii="Courier New" w:hAnsi="Courier New" w:cs="Courier New"/>
-          <w:lang w:val="en-US"/>
-        </w:rPr>
-      </w:pPr>
-      <w:r>
-        <w:rPr>
-          <w:rFonts w:ascii="Courier New" w:hAnsi="Courier New" w:cs="Courier New"/>
-          <w:color w:val="000000"/>
-          <w:lang w:val="en-US"/>
-        </w:rPr>
-        <w:t>x0 = a;</w:t>
-      </w:r>
-    </w:p>
-    <w:p>
-      <w:pPr>
-        <w:autoSpaceDE w:val="0"/>
-        <w:autoSpaceDN w:val="0"/>
-        <w:adjustRightInd w:val="0"/>
-        <w:spacing w:after="0" w:line="240" w:lineRule="auto"/>
-        <w:rPr>
-          <w:rFonts w:ascii="Courier New" w:hAnsi="Courier New" w:cs="Courier New"/>
-          <w:lang w:val="en-US"/>
-        </w:rPr>
-      </w:pPr>
-      <w:r>
-        <w:rPr>
-          <w:rFonts w:ascii="Courier New" w:hAnsi="Courier New" w:cs="Courier New"/>
-          <w:color w:val="000000"/>
-          <w:lang w:val="en-US"/>
-        </w:rPr>
         <w:t xml:space="preserve">f0 = </w:t>
       </w:r>
       <w:proofErr w:type="spellStart"/>
@@ -5924,6 +5868,7 @@
         <w:spacing w:after="0" w:line="240" w:lineRule="auto"/>
         <w:rPr>
           <w:rFonts w:ascii="Courier New" w:hAnsi="Courier New" w:cs="Courier New"/>
+          <w:lang w:val="en-US"/>
         </w:rPr>
       </w:pPr>
       <w:r>
@@ -5939,6 +5884,7 @@
         <w:rPr>
           <w:rFonts w:ascii="Courier New" w:hAnsi="Courier New" w:cs="Courier New"/>
           <w:color w:val="000000"/>
+          <w:lang w:val="en-US"/>
         </w:rPr>
         <w:t>fResult</w:t>
       </w:r>
@@ -5947,6 +5893,7 @@
         <w:rPr>
           <w:rFonts w:ascii="Courier New" w:hAnsi="Courier New" w:cs="Courier New"/>
           <w:color w:val="000000"/>
+          <w:lang w:val="en-US"/>
         </w:rPr>
         <w:t xml:space="preserve"> = f0;</w:t>
       </w:r>
@@ -5959,28 +5906,562 @@
         <w:spacing w:after="0" w:line="240" w:lineRule="auto"/>
         <w:rPr>
           <w:rFonts w:ascii="Courier New" w:hAnsi="Courier New" w:cs="Courier New"/>
-        </w:rPr>
-      </w:pPr>
-      <w:r>
-        <w:rPr>
-          <w:rFonts w:ascii="Courier New" w:hAnsi="Courier New" w:cs="Courier New"/>
-          <w:color w:val="000000"/>
+          <w:lang w:val="en-US"/>
+        </w:rPr>
+      </w:pPr>
+      <w:r>
+        <w:rPr>
+          <w:rFonts w:ascii="Courier New" w:hAnsi="Courier New" w:cs="Courier New"/>
+          <w:color w:val="000000"/>
+          <w:lang w:val="en-US"/>
         </w:rPr>
         <w:t xml:space="preserve">                </w:t>
       </w:r>
+      <w:r>
+        <w:rPr>
+          <w:rFonts w:ascii="Courier New" w:hAnsi="Courier New" w:cs="Courier New"/>
+          <w:color w:val="0000FF"/>
+          <w:lang w:val="en-US"/>
+        </w:rPr>
+        <w:t>break</w:t>
+      </w:r>
+      <w:r>
+        <w:rPr>
+          <w:rFonts w:ascii="Courier New" w:hAnsi="Courier New" w:cs="Courier New"/>
+          <w:color w:val="000000"/>
+          <w:lang w:val="en-US"/>
+        </w:rPr>
+        <w:t>;</w:t>
+      </w:r>
+    </w:p>
+    <w:p>
+      <w:pPr>
+        <w:autoSpaceDE w:val="0"/>
+        <w:autoSpaceDN w:val="0"/>
+        <w:adjustRightInd w:val="0"/>
+        <w:spacing w:after="0" w:line="240" w:lineRule="auto"/>
+        <w:rPr>
+          <w:rFonts w:ascii="Courier New" w:hAnsi="Courier New" w:cs="Courier New"/>
+          <w:lang w:val="en-US"/>
+        </w:rPr>
+      </w:pPr>
+      <w:r>
+        <w:rPr>
+          <w:rFonts w:ascii="Courier New" w:hAnsi="Courier New" w:cs="Courier New"/>
+          <w:color w:val="000000"/>
+          <w:lang w:val="en-US"/>
+        </w:rPr>
+        <w:t xml:space="preserve">            </w:t>
+      </w:r>
+      <w:r>
+        <w:rPr>
+          <w:rFonts w:ascii="Courier New" w:hAnsi="Courier New" w:cs="Courier New"/>
+          <w:color w:val="0000FF"/>
+          <w:lang w:val="en-US"/>
+        </w:rPr>
+        <w:t>else</w:t>
+      </w:r>
+    </w:p>
+    <w:p>
+      <w:pPr>
+        <w:autoSpaceDE w:val="0"/>
+        <w:autoSpaceDN w:val="0"/>
+        <w:adjustRightInd w:val="0"/>
+        <w:spacing w:after="0" w:line="240" w:lineRule="auto"/>
+        <w:rPr>
+          <w:rFonts w:ascii="Courier New" w:hAnsi="Courier New" w:cs="Courier New"/>
+          <w:lang w:val="en-US"/>
+        </w:rPr>
+      </w:pPr>
+      <w:r>
+        <w:rPr>
+          <w:rFonts w:ascii="Courier New" w:hAnsi="Courier New" w:cs="Courier New"/>
+          <w:color w:val="000000"/>
+          <w:lang w:val="en-US"/>
+        </w:rPr>
+        <w:t xml:space="preserve">                x0 = x1;</w:t>
+      </w:r>
+    </w:p>
+    <w:p>
+      <w:pPr>
+        <w:autoSpaceDE w:val="0"/>
+        <w:autoSpaceDN w:val="0"/>
+        <w:adjustRightInd w:val="0"/>
+        <w:spacing w:after="0" w:line="240" w:lineRule="auto"/>
+        <w:rPr>
+          <w:rFonts w:ascii="Courier New" w:hAnsi="Courier New" w:cs="Courier New"/>
+          <w:lang w:val="en-US"/>
+        </w:rPr>
+      </w:pPr>
+      <w:r>
+        <w:rPr>
+          <w:rFonts w:ascii="Courier New" w:hAnsi="Courier New" w:cs="Courier New"/>
+          <w:color w:val="000000"/>
+          <w:lang w:val="en-US"/>
+        </w:rPr>
+        <w:t xml:space="preserve">                f0 = f1;</w:t>
+      </w:r>
+    </w:p>
+    <w:p>
+      <w:pPr>
+        <w:autoSpaceDE w:val="0"/>
+        <w:autoSpaceDN w:val="0"/>
+        <w:adjustRightInd w:val="0"/>
+        <w:spacing w:after="0" w:line="240" w:lineRule="auto"/>
+        <w:rPr>
+          <w:rFonts w:ascii="Courier New" w:hAnsi="Courier New" w:cs="Courier New"/>
+          <w:lang w:val="en-US"/>
+        </w:rPr>
+      </w:pPr>
+      <w:r>
+        <w:rPr>
+          <w:rFonts w:ascii="Courier New" w:hAnsi="Courier New" w:cs="Courier New"/>
+          <w:color w:val="000000"/>
+          <w:lang w:val="en-US"/>
+        </w:rPr>
+        <w:t xml:space="preserve">                delta = - (delta/4);</w:t>
+      </w:r>
+    </w:p>
+    <w:p>
+      <w:pPr>
+        <w:autoSpaceDE w:val="0"/>
+        <w:autoSpaceDN w:val="0"/>
+        <w:adjustRightInd w:val="0"/>
+        <w:spacing w:after="0" w:line="240" w:lineRule="auto"/>
+        <w:rPr>
+          <w:rFonts w:ascii="Courier New" w:hAnsi="Courier New" w:cs="Courier New"/>
+          <w:lang w:val="en-US"/>
+        </w:rPr>
+      </w:pPr>
+      <w:r>
+        <w:rPr>
+          <w:rFonts w:ascii="Courier New" w:hAnsi="Courier New" w:cs="Courier New"/>
+          <w:color w:val="000000"/>
+          <w:lang w:val="en-US"/>
+        </w:rPr>
+        <w:t xml:space="preserve">            </w:t>
+      </w:r>
+      <w:r>
+        <w:rPr>
+          <w:rFonts w:ascii="Courier New" w:hAnsi="Courier New" w:cs="Courier New"/>
+          <w:color w:val="0000FF"/>
+          <w:lang w:val="en-US"/>
+        </w:rPr>
+        <w:t>end</w:t>
+      </w:r>
+    </w:p>
+    <w:p>
+      <w:pPr>
+        <w:autoSpaceDE w:val="0"/>
+        <w:autoSpaceDN w:val="0"/>
+        <w:adjustRightInd w:val="0"/>
+        <w:spacing w:after="0" w:line="240" w:lineRule="auto"/>
+        <w:rPr>
+          <w:rFonts w:ascii="Courier New" w:hAnsi="Courier New" w:cs="Courier New"/>
+          <w:lang w:val="en-US"/>
+        </w:rPr>
+      </w:pPr>
+      <w:r>
+        <w:rPr>
+          <w:rFonts w:ascii="Courier New" w:hAnsi="Courier New" w:cs="Courier New"/>
+          <w:color w:val="000000"/>
+          <w:lang w:val="en-US"/>
+        </w:rPr>
+        <w:t xml:space="preserve">        </w:t>
+      </w:r>
+      <w:r>
+        <w:rPr>
+          <w:rFonts w:ascii="Courier New" w:hAnsi="Courier New" w:cs="Courier New"/>
+          <w:color w:val="0000FF"/>
+          <w:lang w:val="en-US"/>
+        </w:rPr>
+        <w:t>end</w:t>
+      </w:r>
+    </w:p>
+    <w:p>
+      <w:pPr>
+        <w:autoSpaceDE w:val="0"/>
+        <w:autoSpaceDN w:val="0"/>
+        <w:adjustRightInd w:val="0"/>
+        <w:spacing w:after="0" w:line="240" w:lineRule="auto"/>
+        <w:rPr>
+          <w:rFonts w:ascii="Courier New" w:hAnsi="Courier New" w:cs="Courier New"/>
+          <w:lang w:val="en-US"/>
+        </w:rPr>
+      </w:pPr>
+      <w:r>
+        <w:rPr>
+          <w:rFonts w:ascii="Courier New" w:hAnsi="Courier New" w:cs="Courier New"/>
+          <w:color w:val="000000"/>
+          <w:lang w:val="en-US"/>
+        </w:rPr>
+        <w:t xml:space="preserve">    </w:t>
+      </w:r>
+      <w:r>
+        <w:rPr>
+          <w:rFonts w:ascii="Courier New" w:hAnsi="Courier New" w:cs="Courier New"/>
+          <w:color w:val="0000FF"/>
+          <w:lang w:val="en-US"/>
+        </w:rPr>
+        <w:t>else</w:t>
+      </w:r>
+    </w:p>
+    <w:p>
+      <w:pPr>
+        <w:autoSpaceDE w:val="0"/>
+        <w:autoSpaceDN w:val="0"/>
+        <w:adjustRightInd w:val="0"/>
+        <w:spacing w:after="0" w:line="240" w:lineRule="auto"/>
+        <w:rPr>
+          <w:rFonts w:ascii="Courier New" w:hAnsi="Courier New" w:cs="Courier New"/>
+          <w:lang w:val="en-US"/>
+        </w:rPr>
+      </w:pPr>
+      <w:r>
+        <w:rPr>
+          <w:rFonts w:ascii="Courier New" w:hAnsi="Courier New" w:cs="Courier New"/>
+          <w:color w:val="000000"/>
+          <w:lang w:val="en-US"/>
+        </w:rPr>
+        <w:t xml:space="preserve">        </w:t>
+      </w:r>
+      <w:r>
+        <w:rPr>
+          <w:rFonts w:ascii="Courier New" w:hAnsi="Courier New" w:cs="Courier New"/>
+          <w:color w:val="0000FF"/>
+          <w:lang w:val="en-US"/>
+        </w:rPr>
+        <w:t>if</w:t>
+      </w:r>
+      <w:r>
+        <w:rPr>
+          <w:rFonts w:ascii="Courier New" w:hAnsi="Courier New" w:cs="Courier New"/>
+          <w:color w:val="000000"/>
+          <w:lang w:val="en-US"/>
+        </w:rPr>
+        <w:t>(abs(delta) &lt;= eps)</w:t>
+      </w:r>
+    </w:p>
+    <w:p>
+      <w:pPr>
+        <w:autoSpaceDE w:val="0"/>
+        <w:autoSpaceDN w:val="0"/>
+        <w:adjustRightInd w:val="0"/>
+        <w:spacing w:after="0" w:line="240" w:lineRule="auto"/>
+        <w:rPr>
+          <w:rFonts w:ascii="Courier New" w:hAnsi="Courier New" w:cs="Courier New"/>
+          <w:lang w:val="en-US"/>
+        </w:rPr>
+      </w:pPr>
+      <w:r>
+        <w:rPr>
+          <w:rFonts w:ascii="Courier New" w:hAnsi="Courier New" w:cs="Courier New"/>
+          <w:color w:val="000000"/>
+          <w:lang w:val="en-US"/>
+        </w:rPr>
+        <w:t xml:space="preserve">            </w:t>
+      </w:r>
       <w:proofErr w:type="spellStart"/>
       <w:r>
         <w:rPr>
           <w:rFonts w:ascii="Courier New" w:hAnsi="Courier New" w:cs="Courier New"/>
+          <w:color w:val="000000"/>
+          <w:lang w:val="en-US"/>
+        </w:rPr>
+        <w:t>xResult</w:t>
+      </w:r>
+      <w:proofErr w:type="spellEnd"/>
+      <w:r>
+        <w:rPr>
+          <w:rFonts w:ascii="Courier New" w:hAnsi="Courier New" w:cs="Courier New"/>
+          <w:color w:val="000000"/>
+          <w:lang w:val="en-US"/>
+        </w:rPr>
+        <w:t xml:space="preserve"> = x0;</w:t>
+      </w:r>
+    </w:p>
+    <w:p>
+      <w:pPr>
+        <w:autoSpaceDE w:val="0"/>
+        <w:autoSpaceDN w:val="0"/>
+        <w:adjustRightInd w:val="0"/>
+        <w:spacing w:after="0" w:line="240" w:lineRule="auto"/>
+        <w:rPr>
+          <w:rFonts w:ascii="Courier New" w:hAnsi="Courier New" w:cs="Courier New"/>
+          <w:lang w:val="en-US"/>
+        </w:rPr>
+      </w:pPr>
+      <w:r>
+        <w:rPr>
+          <w:rFonts w:ascii="Courier New" w:hAnsi="Courier New" w:cs="Courier New"/>
+          <w:color w:val="000000"/>
+          <w:lang w:val="en-US"/>
+        </w:rPr>
+        <w:t xml:space="preserve">            </w:t>
+      </w:r>
+      <w:proofErr w:type="spellStart"/>
+      <w:r>
+        <w:rPr>
+          <w:rFonts w:ascii="Courier New" w:hAnsi="Courier New" w:cs="Courier New"/>
+          <w:color w:val="000000"/>
+          <w:lang w:val="en-US"/>
+        </w:rPr>
+        <w:t>fResult</w:t>
+      </w:r>
+      <w:proofErr w:type="spellEnd"/>
+      <w:r>
+        <w:rPr>
+          <w:rFonts w:ascii="Courier New" w:hAnsi="Courier New" w:cs="Courier New"/>
+          <w:color w:val="000000"/>
+          <w:lang w:val="en-US"/>
+        </w:rPr>
+        <w:t xml:space="preserve"> = f0;</w:t>
+      </w:r>
+    </w:p>
+    <w:p>
+      <w:pPr>
+        <w:autoSpaceDE w:val="0"/>
+        <w:autoSpaceDN w:val="0"/>
+        <w:adjustRightInd w:val="0"/>
+        <w:spacing w:after="0" w:line="240" w:lineRule="auto"/>
+        <w:rPr>
+          <w:rFonts w:ascii="Courier New" w:hAnsi="Courier New" w:cs="Courier New"/>
+          <w:lang w:val="en-US"/>
+        </w:rPr>
+      </w:pPr>
+      <w:r>
+        <w:rPr>
+          <w:rFonts w:ascii="Courier New" w:hAnsi="Courier New" w:cs="Courier New"/>
+          <w:color w:val="000000"/>
+          <w:lang w:val="en-US"/>
+        </w:rPr>
+        <w:t xml:space="preserve">            </w:t>
+      </w:r>
+      <w:r>
+        <w:rPr>
+          <w:rFonts w:ascii="Courier New" w:hAnsi="Courier New" w:cs="Courier New"/>
           <w:color w:val="0000FF"/>
+          <w:lang w:val="en-US"/>
         </w:rPr>
         <w:t>break</w:t>
       </w:r>
+      <w:r>
+        <w:rPr>
+          <w:rFonts w:ascii="Courier New" w:hAnsi="Courier New" w:cs="Courier New"/>
+          <w:color w:val="000000"/>
+          <w:lang w:val="en-US"/>
+        </w:rPr>
+        <w:t>;</w:t>
+      </w:r>
+    </w:p>
+    <w:p>
+      <w:pPr>
+        <w:autoSpaceDE w:val="0"/>
+        <w:autoSpaceDN w:val="0"/>
+        <w:adjustRightInd w:val="0"/>
+        <w:spacing w:after="0" w:line="240" w:lineRule="auto"/>
+        <w:rPr>
+          <w:rFonts w:ascii="Courier New" w:hAnsi="Courier New" w:cs="Courier New"/>
+          <w:lang w:val="en-US"/>
+        </w:rPr>
+      </w:pPr>
+      <w:r>
+        <w:rPr>
+          <w:rFonts w:ascii="Courier New" w:hAnsi="Courier New" w:cs="Courier New"/>
+          <w:color w:val="000000"/>
+          <w:lang w:val="en-US"/>
+        </w:rPr>
+        <w:t xml:space="preserve">        </w:t>
+      </w:r>
+      <w:r>
+        <w:rPr>
+          <w:rFonts w:ascii="Courier New" w:hAnsi="Courier New" w:cs="Courier New"/>
+          <w:color w:val="0000FF"/>
+          <w:lang w:val="en-US"/>
+        </w:rPr>
+        <w:t>else</w:t>
+      </w:r>
+    </w:p>
+    <w:p>
+      <w:pPr>
+        <w:autoSpaceDE w:val="0"/>
+        <w:autoSpaceDN w:val="0"/>
+        <w:adjustRightInd w:val="0"/>
+        <w:spacing w:after="0" w:line="240" w:lineRule="auto"/>
+        <w:rPr>
+          <w:rFonts w:ascii="Courier New" w:hAnsi="Courier New" w:cs="Courier New"/>
+          <w:lang w:val="en-US"/>
+        </w:rPr>
+      </w:pPr>
+      <w:r>
+        <w:rPr>
+          <w:rFonts w:ascii="Courier New" w:hAnsi="Courier New" w:cs="Courier New"/>
+          <w:color w:val="000000"/>
+          <w:lang w:val="en-US"/>
+        </w:rPr>
+        <w:t xml:space="preserve">            x0 = x1;</w:t>
+      </w:r>
+    </w:p>
+    <w:p>
+      <w:pPr>
+        <w:autoSpaceDE w:val="0"/>
+        <w:autoSpaceDN w:val="0"/>
+        <w:adjustRightInd w:val="0"/>
+        <w:spacing w:after="0" w:line="240" w:lineRule="auto"/>
+        <w:rPr>
+          <w:rFonts w:ascii="Courier New" w:hAnsi="Courier New" w:cs="Courier New"/>
+          <w:lang w:val="en-US"/>
+        </w:rPr>
+      </w:pPr>
+      <w:r>
+        <w:rPr>
+          <w:rFonts w:ascii="Courier New" w:hAnsi="Courier New" w:cs="Courier New"/>
+          <w:color w:val="000000"/>
+          <w:lang w:val="en-US"/>
+        </w:rPr>
+        <w:t xml:space="preserve">            f0 = f1;</w:t>
+      </w:r>
+    </w:p>
+    <w:p>
+      <w:pPr>
+        <w:autoSpaceDE w:val="0"/>
+        <w:autoSpaceDN w:val="0"/>
+        <w:adjustRightInd w:val="0"/>
+        <w:spacing w:after="0" w:line="240" w:lineRule="auto"/>
+        <w:rPr>
+          <w:rFonts w:ascii="Courier New" w:hAnsi="Courier New" w:cs="Courier New"/>
+          <w:lang w:val="en-US"/>
+        </w:rPr>
+      </w:pPr>
+      <w:r>
+        <w:rPr>
+          <w:rFonts w:ascii="Courier New" w:hAnsi="Courier New" w:cs="Courier New"/>
+          <w:color w:val="000000"/>
+          <w:lang w:val="en-US"/>
+        </w:rPr>
+        <w:t xml:space="preserve">            delta = - (delta/4);</w:t>
+      </w:r>
+    </w:p>
+    <w:p>
+      <w:pPr>
+        <w:autoSpaceDE w:val="0"/>
+        <w:autoSpaceDN w:val="0"/>
+        <w:adjustRightInd w:val="0"/>
+        <w:spacing w:after="0" w:line="240" w:lineRule="auto"/>
+        <w:rPr>
+          <w:rFonts w:ascii="Courier New" w:hAnsi="Courier New" w:cs="Courier New"/>
+          <w:lang w:val="en-US"/>
+        </w:rPr>
+      </w:pPr>
+      <w:r>
+        <w:rPr>
+          <w:rFonts w:ascii="Courier New" w:hAnsi="Courier New" w:cs="Courier New"/>
+          <w:color w:val="000000"/>
+          <w:lang w:val="en-US"/>
+        </w:rPr>
+        <w:t xml:space="preserve">        </w:t>
+      </w:r>
+      <w:r>
+        <w:rPr>
+          <w:rFonts w:ascii="Courier New" w:hAnsi="Courier New" w:cs="Courier New"/>
+          <w:color w:val="0000FF"/>
+          <w:lang w:val="en-US"/>
+        </w:rPr>
+        <w:t>end</w:t>
+      </w:r>
+    </w:p>
+    <w:p>
+      <w:pPr>
+        <w:autoSpaceDE w:val="0"/>
+        <w:autoSpaceDN w:val="0"/>
+        <w:adjustRightInd w:val="0"/>
+        <w:spacing w:after="0" w:line="240" w:lineRule="auto"/>
+        <w:rPr>
+          <w:rFonts w:ascii="Courier New" w:hAnsi="Courier New" w:cs="Courier New"/>
+          <w:lang w:val="en-US"/>
+        </w:rPr>
+      </w:pPr>
+      <w:r>
+        <w:rPr>
+          <w:rFonts w:ascii="Courier New" w:hAnsi="Courier New" w:cs="Courier New"/>
+          <w:color w:val="000000"/>
+          <w:lang w:val="en-US"/>
+        </w:rPr>
+        <w:t xml:space="preserve">    </w:t>
+      </w:r>
+      <w:r>
+        <w:rPr>
+          <w:rFonts w:ascii="Courier New" w:hAnsi="Courier New" w:cs="Courier New"/>
+          <w:color w:val="0000FF"/>
+          <w:lang w:val="en-US"/>
+        </w:rPr>
+        <w:t>end</w:t>
+      </w:r>
+    </w:p>
+    <w:p>
+      <w:pPr>
+        <w:autoSpaceDE w:val="0"/>
+        <w:autoSpaceDN w:val="0"/>
+        <w:adjustRightInd w:val="0"/>
+        <w:spacing w:after="0" w:line="240" w:lineRule="auto"/>
+        <w:rPr>
+          <w:rFonts w:ascii="Courier New" w:hAnsi="Courier New" w:cs="Courier New"/>
+          <w:lang w:val="en-US"/>
+        </w:rPr>
+      </w:pPr>
+      <w:r>
+        <w:rPr>
+          <w:rFonts w:ascii="Courier New" w:hAnsi="Courier New" w:cs="Courier New"/>
+          <w:color w:val="0000FF"/>
+          <w:lang w:val="en-US"/>
+        </w:rPr>
+        <w:t>end</w:t>
+      </w:r>
+    </w:p>
+    <w:p>
+      <w:pPr>
+        <w:autoSpaceDE w:val="0"/>
+        <w:autoSpaceDN w:val="0"/>
+        <w:adjustRightInd w:val="0"/>
+        <w:spacing w:after="0" w:line="240" w:lineRule="auto"/>
+        <w:rPr>
+          <w:rFonts w:ascii="Courier New" w:hAnsi="Courier New" w:cs="Courier New"/>
+          <w:lang w:val="en-US"/>
+        </w:rPr>
+      </w:pPr>
+      <w:proofErr w:type="spellStart"/>
+      <w:r>
+        <w:rPr>
+          <w:rFonts w:ascii="Courier New" w:hAnsi="Courier New" w:cs="Courier New"/>
+          <w:color w:val="000000"/>
+          <w:lang w:val="en-US"/>
+        </w:rPr>
+        <w:t>iterationCount</w:t>
+      </w:r>
       <w:proofErr w:type="spellEnd"/>
       <w:r>
         <w:rPr>
           <w:rFonts w:ascii="Courier New" w:hAnsi="Courier New" w:cs="Courier New"/>
           <w:color w:val="000000"/>
+          <w:lang w:val="en-US"/>
+        </w:rPr>
+        <w:t xml:space="preserve"> = </w:t>
+      </w:r>
+      <w:proofErr w:type="spellStart"/>
+      <w:r>
+        <w:rPr>
+          <w:rFonts w:ascii="Courier New" w:hAnsi="Courier New" w:cs="Courier New"/>
+          <w:color w:val="000000"/>
+          <w:lang w:val="en-US"/>
+        </w:rPr>
+        <w:t>iter</w:t>
+      </w:r>
+      <w:proofErr w:type="spellEnd"/>
+      <w:r>
+        <w:rPr>
+          <w:rFonts w:ascii="Courier New" w:hAnsi="Courier New" w:cs="Courier New"/>
+          <w:color w:val="000000"/>
+          <w:lang w:val="en-US"/>
         </w:rPr>
         <w:t>;</w:t>
       </w:r>
@@ -5995,20 +6476,99 @@
           <w:rFonts w:ascii="Courier New" w:hAnsi="Courier New" w:cs="Courier New"/>
         </w:rPr>
       </w:pPr>
-      <w:r>
-        <w:rPr>
-          <w:rFonts w:ascii="Courier New" w:hAnsi="Courier New" w:cs="Courier New"/>
-          <w:color w:val="000000"/>
-        </w:rPr>
-        <w:t xml:space="preserve">            </w:t>
-      </w:r>
       <w:proofErr w:type="spellStart"/>
       <w:r>
         <w:rPr>
           <w:rFonts w:ascii="Courier New" w:hAnsi="Courier New" w:cs="Courier New"/>
+          <w:color w:val="000000"/>
+        </w:rPr>
+        <w:t>xI</w:t>
+      </w:r>
+      <w:proofErr w:type="spellEnd"/>
+      <w:r>
+        <w:rPr>
+          <w:rFonts w:ascii="Courier New" w:hAnsi="Courier New" w:cs="Courier New"/>
+          <w:color w:val="000000"/>
+        </w:rPr>
+        <w:t xml:space="preserve"> = </w:t>
+      </w:r>
+      <w:proofErr w:type="spellStart"/>
+      <w:r>
+        <w:rPr>
+          <w:rFonts w:ascii="Courier New" w:hAnsi="Courier New" w:cs="Courier New"/>
+          <w:color w:val="000000"/>
+        </w:rPr>
+        <w:t>xi</w:t>
+      </w:r>
+      <w:proofErr w:type="spellEnd"/>
+      <w:r>
+        <w:rPr>
+          <w:rFonts w:ascii="Courier New" w:hAnsi="Courier New" w:cs="Courier New"/>
+          <w:color w:val="000000"/>
+        </w:rPr>
+        <w:t>;</w:t>
+      </w:r>
+    </w:p>
+    <w:p>
+      <w:pPr>
+        <w:autoSpaceDE w:val="0"/>
+        <w:autoSpaceDN w:val="0"/>
+        <w:adjustRightInd w:val="0"/>
+        <w:spacing w:after="0" w:line="240" w:lineRule="auto"/>
+        <w:rPr>
+          <w:rFonts w:ascii="Courier New" w:hAnsi="Courier New" w:cs="Courier New"/>
+        </w:rPr>
+      </w:pPr>
+      <w:proofErr w:type="spellStart"/>
+      <w:r>
+        <w:rPr>
+          <w:rFonts w:ascii="Courier New" w:hAnsi="Courier New" w:cs="Courier New"/>
+          <w:color w:val="000000"/>
+        </w:rPr>
+        <w:t>fI</w:t>
+      </w:r>
+      <w:proofErr w:type="spellEnd"/>
+      <w:r>
+        <w:rPr>
+          <w:rFonts w:ascii="Courier New" w:hAnsi="Courier New" w:cs="Courier New"/>
+          <w:color w:val="000000"/>
+        </w:rPr>
+        <w:t xml:space="preserve"> = </w:t>
+      </w:r>
+      <w:proofErr w:type="spellStart"/>
+      <w:r>
+        <w:rPr>
+          <w:rFonts w:ascii="Courier New" w:hAnsi="Courier New" w:cs="Courier New"/>
+          <w:color w:val="000000"/>
+        </w:rPr>
+        <w:t>fi</w:t>
+      </w:r>
+      <w:proofErr w:type="spellEnd"/>
+      <w:r>
+        <w:rPr>
+          <w:rFonts w:ascii="Courier New" w:hAnsi="Courier New" w:cs="Courier New"/>
+          <w:color w:val="000000"/>
+        </w:rPr>
+        <w:t>;</w:t>
+      </w:r>
+    </w:p>
+    <w:p>
+      <w:pPr>
+        <w:autoSpaceDE w:val="0"/>
+        <w:autoSpaceDN w:val="0"/>
+        <w:adjustRightInd w:val="0"/>
+        <w:spacing w:after="0" w:line="240" w:lineRule="auto"/>
+        <w:rPr>
+          <w:rFonts w:ascii="Courier New" w:hAnsi="Courier New" w:cs="Courier New"/>
+        </w:rPr>
+      </w:pPr>
+      <w:proofErr w:type="spellStart"/>
+      <w:r>
+        <w:rPr>
+          <w:rFonts w:ascii="Courier New" w:hAnsi="Courier New" w:cs="Courier New"/>
           <w:color w:val="0000FF"/>
         </w:rPr>
-        <w:t>else</w:t>
+        <w:t>end</w:t>
       </w:r>
       <w:proofErr w:type="spellEnd"/>
     </w:p>
@@ -6020,607 +6580,134 @@
         <w:spacing w:after="0" w:line="240" w:lineRule="auto"/>
         <w:rPr>
           <w:rFonts w:ascii="Courier New" w:hAnsi="Courier New" w:cs="Courier New"/>
-          <w:lang w:val="en-US"/>
-        </w:rPr>
-      </w:pPr>
-      <w:r>
-        <w:rPr>
-          <w:rFonts w:ascii="Courier New" w:hAnsi="Courier New" w:cs="Courier New"/>
-          <w:color w:val="000000"/>
-          <w:lang w:val="en-US"/>
-        </w:rPr>
-        <w:t xml:space="preserve">                x0 = x1;</w:t>
-      </w:r>
-    </w:p>
-    <w:p>
-      <w:pPr>
-        <w:autoSpaceDE w:val="0"/>
-        <w:autoSpaceDN w:val="0"/>
-        <w:adjustRightInd w:val="0"/>
-        <w:spacing w:after="0" w:line="240" w:lineRule="auto"/>
-        <w:rPr>
-          <w:rFonts w:ascii="Courier New" w:hAnsi="Courier New" w:cs="Courier New"/>
-          <w:lang w:val="en-US"/>
-        </w:rPr>
-      </w:pPr>
-      <w:r>
-        <w:rPr>
-          <w:rFonts w:ascii="Courier New" w:hAnsi="Courier New" w:cs="Courier New"/>
-          <w:color w:val="000000"/>
-          <w:lang w:val="en-US"/>
-        </w:rPr>
-        <w:t xml:space="preserve">                f0 = f1;</w:t>
-      </w:r>
-    </w:p>
-    <w:p>
-      <w:pPr>
-        <w:autoSpaceDE w:val="0"/>
-        <w:autoSpaceDN w:val="0"/>
-        <w:adjustRightInd w:val="0"/>
-        <w:spacing w:after="0" w:line="240" w:lineRule="auto"/>
-        <w:rPr>
-          <w:rFonts w:ascii="Courier New" w:hAnsi="Courier New" w:cs="Courier New"/>
-          <w:lang w:val="en-US"/>
-        </w:rPr>
-      </w:pPr>
-      <w:r>
-        <w:rPr>
-          <w:rFonts w:ascii="Courier New" w:hAnsi="Courier New" w:cs="Courier New"/>
-          <w:color w:val="000000"/>
-          <w:lang w:val="en-US"/>
-        </w:rPr>
-        <w:t xml:space="preserve">                delta = - (delta/4);</w:t>
-      </w:r>
-    </w:p>
-    <w:p>
-      <w:pPr>
-        <w:autoSpaceDE w:val="0"/>
-        <w:autoSpaceDN w:val="0"/>
-        <w:adjustRightInd w:val="0"/>
-        <w:spacing w:after="0" w:line="240" w:lineRule="auto"/>
-        <w:rPr>
-          <w:rFonts w:ascii="Courier New" w:hAnsi="Courier New" w:cs="Courier New"/>
-          <w:lang w:val="en-US"/>
-        </w:rPr>
-      </w:pPr>
-      <w:r>
-        <w:rPr>
-          <w:rFonts w:ascii="Courier New" w:hAnsi="Courier New" w:cs="Courier New"/>
-          <w:color w:val="000000"/>
-          <w:lang w:val="en-US"/>
-        </w:rPr>
-        <w:t xml:space="preserve">            </w:t>
-      </w:r>
+        </w:rPr>
+      </w:pPr>
       <w:r>
         <w:rPr>
           <w:rFonts w:ascii="Courier New" w:hAnsi="Courier New" w:cs="Courier New"/>
           <w:color w:val="0000FF"/>
-          <w:lang w:val="en-US"/>
+        </w:rPr>
+        <w:t xml:space="preserve"> </w:t>
+      </w:r>
+    </w:p>
+    <w:p>
+      <w:pPr>
+        <w:autoSpaceDE w:val="0"/>
+        <w:autoSpaceDN w:val="0"/>
+        <w:adjustRightInd w:val="0"/>
+        <w:spacing w:after="0" w:line="240" w:lineRule="auto"/>
+        <w:rPr>
+          <w:rFonts w:ascii="Courier New" w:hAnsi="Courier New" w:cs="Courier New"/>
+          <w:lang w:val="en-US"/>
+        </w:rPr>
+      </w:pPr>
+      <w:r>
+        <w:rPr>
+          <w:rFonts w:ascii="Courier New" w:hAnsi="Courier New" w:cs="Courier New"/>
+          <w:color w:val="0000FF"/>
+          <w:lang w:val="en-US"/>
+        </w:rPr>
+        <w:t>function</w:t>
+      </w:r>
+      <w:r>
+        <w:rPr>
+          <w:rFonts w:ascii="Courier New" w:hAnsi="Courier New" w:cs="Courier New"/>
+          <w:color w:val="000000"/>
+          <w:lang w:val="en-US"/>
+        </w:rPr>
+        <w:t xml:space="preserve"> </w:t>
+      </w:r>
+      <w:proofErr w:type="spellStart"/>
+      <w:r>
+        <w:rPr>
+          <w:rFonts w:ascii="Courier New" w:hAnsi="Courier New" w:cs="Courier New"/>
+          <w:color w:val="000000"/>
+          <w:lang w:val="en-US"/>
+        </w:rPr>
+        <w:t>num</w:t>
+      </w:r>
+      <w:proofErr w:type="spellEnd"/>
+      <w:r>
+        <w:rPr>
+          <w:rFonts w:ascii="Courier New" w:hAnsi="Courier New" w:cs="Courier New"/>
+          <w:color w:val="000000"/>
+          <w:lang w:val="en-US"/>
+        </w:rPr>
+        <w:t xml:space="preserve"> = </w:t>
+      </w:r>
+      <w:proofErr w:type="spellStart"/>
+      <w:r>
+        <w:rPr>
+          <w:rFonts w:ascii="Courier New" w:hAnsi="Courier New" w:cs="Courier New"/>
+          <w:color w:val="000000"/>
+          <w:lang w:val="en-US"/>
+        </w:rPr>
+        <w:t>MaxIterationCount</w:t>
+      </w:r>
+      <w:proofErr w:type="spellEnd"/>
+    </w:p>
+    <w:p>
+      <w:pPr>
+        <w:autoSpaceDE w:val="0"/>
+        <w:autoSpaceDN w:val="0"/>
+        <w:adjustRightInd w:val="0"/>
+        <w:spacing w:after="0" w:line="240" w:lineRule="auto"/>
+        <w:rPr>
+          <w:rFonts w:ascii="Courier New" w:hAnsi="Courier New" w:cs="Courier New"/>
+          <w:lang w:val="en-US"/>
+        </w:rPr>
+      </w:pPr>
+      <w:proofErr w:type="spellStart"/>
+      <w:r>
+        <w:rPr>
+          <w:rFonts w:ascii="Courier New" w:hAnsi="Courier New" w:cs="Courier New"/>
+          <w:color w:val="000000"/>
+          <w:lang w:val="en-US"/>
+        </w:rPr>
+        <w:t>num</w:t>
+      </w:r>
+      <w:proofErr w:type="spellEnd"/>
+      <w:r>
+        <w:rPr>
+          <w:rFonts w:ascii="Courier New" w:hAnsi="Courier New" w:cs="Courier New"/>
+          <w:color w:val="000000"/>
+          <w:lang w:val="en-US"/>
+        </w:rPr>
+        <w:t xml:space="preserve"> = 150;</w:t>
+      </w:r>
+    </w:p>
+    <w:p>
+      <w:pPr>
+        <w:autoSpaceDE w:val="0"/>
+        <w:autoSpaceDN w:val="0"/>
+        <w:adjustRightInd w:val="0"/>
+        <w:spacing w:after="0" w:line="240" w:lineRule="auto"/>
+        <w:rPr>
+          <w:rFonts w:ascii="Courier New" w:hAnsi="Courier New" w:cs="Courier New"/>
+        </w:rPr>
+      </w:pPr>
+      <w:proofErr w:type="spellStart"/>
+      <w:r>
+        <w:rPr>
+          <w:rFonts w:ascii="Courier New" w:hAnsi="Courier New" w:cs="Courier New"/>
+          <w:color w:val="0000FF"/>
         </w:rPr>
         <w:t>end</w:t>
       </w:r>
-    </w:p>
-    <w:p>
-      <w:pPr>
-        <w:autoSpaceDE w:val="0"/>
-        <w:autoSpaceDN w:val="0"/>
-        <w:adjustRightInd w:val="0"/>
-        <w:spacing w:after="0" w:line="240" w:lineRule="auto"/>
-        <w:rPr>
-          <w:rFonts w:ascii="Courier New" w:hAnsi="Courier New" w:cs="Courier New"/>
-          <w:lang w:val="en-US"/>
-        </w:rPr>
-      </w:pPr>
-      <w:r>
-        <w:rPr>
-          <w:rFonts w:ascii="Courier New" w:hAnsi="Courier New" w:cs="Courier New"/>
-          <w:color w:val="000000"/>
-          <w:lang w:val="en-US"/>
-        </w:rPr>
-        <w:t xml:space="preserve">        </w:t>
-      </w:r>
-      <w:r>
-        <w:rPr>
-          <w:rFonts w:ascii="Courier New" w:hAnsi="Courier New" w:cs="Courier New"/>
-          <w:color w:val="0000FF"/>
-          <w:lang w:val="en-US"/>
-        </w:rPr>
-        <w:t>end</w:t>
-      </w:r>
-    </w:p>
-    <w:p>
-      <w:pPr>
-        <w:autoSpaceDE w:val="0"/>
-        <w:autoSpaceDN w:val="0"/>
-        <w:adjustRightInd w:val="0"/>
-        <w:spacing w:after="0" w:line="240" w:lineRule="auto"/>
-        <w:rPr>
-          <w:rFonts w:ascii="Courier New" w:hAnsi="Courier New" w:cs="Courier New"/>
-          <w:lang w:val="en-US"/>
-        </w:rPr>
-      </w:pPr>
-      <w:r>
-        <w:rPr>
-          <w:rFonts w:ascii="Courier New" w:hAnsi="Courier New" w:cs="Courier New"/>
-          <w:color w:val="000000"/>
-          <w:lang w:val="en-US"/>
-        </w:rPr>
-        <w:t xml:space="preserve">    </w:t>
-      </w:r>
-      <w:r>
-        <w:rPr>
-          <w:rFonts w:ascii="Courier New" w:hAnsi="Courier New" w:cs="Courier New"/>
-          <w:color w:val="0000FF"/>
-          <w:lang w:val="en-US"/>
-        </w:rPr>
-        <w:t>else</w:t>
-      </w:r>
-    </w:p>
-    <w:p>
-      <w:pPr>
-        <w:autoSpaceDE w:val="0"/>
-        <w:autoSpaceDN w:val="0"/>
-        <w:adjustRightInd w:val="0"/>
-        <w:spacing w:after="0" w:line="240" w:lineRule="auto"/>
-        <w:rPr>
-          <w:rFonts w:ascii="Courier New" w:hAnsi="Courier New" w:cs="Courier New"/>
-          <w:lang w:val="en-US"/>
-        </w:rPr>
-      </w:pPr>
-      <w:r>
-        <w:rPr>
-          <w:rFonts w:ascii="Courier New" w:hAnsi="Courier New" w:cs="Courier New"/>
-          <w:color w:val="000000"/>
-          <w:lang w:val="en-US"/>
-        </w:rPr>
-        <w:t xml:space="preserve">        </w:t>
-      </w:r>
-      <w:r>
-        <w:rPr>
-          <w:rFonts w:ascii="Courier New" w:hAnsi="Courier New" w:cs="Courier New"/>
-          <w:color w:val="0000FF"/>
-          <w:lang w:val="en-US"/>
-        </w:rPr>
-        <w:t>if</w:t>
-      </w:r>
-      <w:r>
-        <w:rPr>
-          <w:rFonts w:ascii="Courier New" w:hAnsi="Courier New" w:cs="Courier New"/>
-          <w:color w:val="000000"/>
-          <w:lang w:val="en-US"/>
-        </w:rPr>
-        <w:t>(abs(delta) &lt;= eps)</w:t>
-      </w:r>
-    </w:p>
-    <w:p>
-      <w:pPr>
-        <w:autoSpaceDE w:val="0"/>
-        <w:autoSpaceDN w:val="0"/>
-        <w:adjustRightInd w:val="0"/>
-        <w:spacing w:after="0" w:line="240" w:lineRule="auto"/>
-        <w:rPr>
-          <w:rFonts w:ascii="Courier New" w:hAnsi="Courier New" w:cs="Courier New"/>
-          <w:lang w:val="en-US"/>
-        </w:rPr>
-      </w:pPr>
-      <w:r>
-        <w:rPr>
-          <w:rFonts w:ascii="Courier New" w:hAnsi="Courier New" w:cs="Courier New"/>
-          <w:color w:val="000000"/>
-          <w:lang w:val="en-US"/>
-        </w:rPr>
-        <w:t xml:space="preserve">            </w:t>
-      </w:r>
-      <w:proofErr w:type="spellStart"/>
-      <w:r>
-        <w:rPr>
-          <w:rFonts w:ascii="Courier New" w:hAnsi="Courier New" w:cs="Courier New"/>
-          <w:color w:val="000000"/>
-          <w:lang w:val="en-US"/>
-        </w:rPr>
-        <w:t>xResult</w:t>
-      </w:r>
       <w:proofErr w:type="spellEnd"/>
-      <w:r>
-        <w:rPr>
-          <w:rFonts w:ascii="Courier New" w:hAnsi="Courier New" w:cs="Courier New"/>
-          <w:color w:val="000000"/>
-          <w:lang w:val="en-US"/>
-        </w:rPr>
-        <w:t xml:space="preserve"> = x0;</w:t>
-      </w:r>
-    </w:p>
-    <w:p>
-      <w:pPr>
-        <w:autoSpaceDE w:val="0"/>
-        <w:autoSpaceDN w:val="0"/>
-        <w:adjustRightInd w:val="0"/>
-        <w:spacing w:after="0" w:line="240" w:lineRule="auto"/>
-        <w:rPr>
-          <w:rFonts w:ascii="Courier New" w:hAnsi="Courier New" w:cs="Courier New"/>
-          <w:lang w:val="en-US"/>
-        </w:rPr>
-      </w:pPr>
-      <w:r>
-        <w:rPr>
-          <w:rFonts w:ascii="Courier New" w:hAnsi="Courier New" w:cs="Courier New"/>
-          <w:color w:val="000000"/>
-          <w:lang w:val="en-US"/>
-        </w:rPr>
-        <w:t xml:space="preserve">            </w:t>
-      </w:r>
-      <w:proofErr w:type="spellStart"/>
-      <w:r>
-        <w:rPr>
-          <w:rFonts w:ascii="Courier New" w:hAnsi="Courier New" w:cs="Courier New"/>
-          <w:color w:val="000000"/>
-          <w:lang w:val="en-US"/>
-        </w:rPr>
-        <w:t>fResult</w:t>
-      </w:r>
-      <w:proofErr w:type="spellEnd"/>
-      <w:r>
-        <w:rPr>
-          <w:rFonts w:ascii="Courier New" w:hAnsi="Courier New" w:cs="Courier New"/>
-          <w:color w:val="000000"/>
-          <w:lang w:val="en-US"/>
-        </w:rPr>
-        <w:t xml:space="preserve"> = f0;</w:t>
-      </w:r>
-    </w:p>
-    <w:p>
-      <w:pPr>
-        <w:autoSpaceDE w:val="0"/>
-        <w:autoSpaceDN w:val="0"/>
-        <w:adjustRightInd w:val="0"/>
-        <w:spacing w:after="0" w:line="240" w:lineRule="auto"/>
-        <w:rPr>
-          <w:rFonts w:ascii="Courier New" w:hAnsi="Courier New" w:cs="Courier New"/>
-          <w:lang w:val="en-US"/>
-        </w:rPr>
-      </w:pPr>
-      <w:r>
-        <w:rPr>
-          <w:rFonts w:ascii="Courier New" w:hAnsi="Courier New" w:cs="Courier New"/>
-          <w:color w:val="000000"/>
-          <w:lang w:val="en-US"/>
-        </w:rPr>
-        <w:t xml:space="preserve">            </w:t>
-      </w:r>
-      <w:r>
-        <w:rPr>
-          <w:rFonts w:ascii="Courier New" w:hAnsi="Courier New" w:cs="Courier New"/>
-          <w:color w:val="0000FF"/>
-          <w:lang w:val="en-US"/>
-        </w:rPr>
-        <w:t>break</w:t>
-      </w:r>
-      <w:r>
-        <w:rPr>
-          <w:rFonts w:ascii="Courier New" w:hAnsi="Courier New" w:cs="Courier New"/>
-          <w:color w:val="000000"/>
-          <w:lang w:val="en-US"/>
-        </w:rPr>
-        <w:t>;</w:t>
-      </w:r>
-    </w:p>
-    <w:p>
-      <w:pPr>
-        <w:autoSpaceDE w:val="0"/>
-        <w:autoSpaceDN w:val="0"/>
-        <w:adjustRightInd w:val="0"/>
-        <w:spacing w:after="0" w:line="240" w:lineRule="auto"/>
-        <w:rPr>
-          <w:rFonts w:ascii="Courier New" w:hAnsi="Courier New" w:cs="Courier New"/>
-          <w:lang w:val="en-US"/>
-        </w:rPr>
-      </w:pPr>
-      <w:r>
-        <w:rPr>
-          <w:rFonts w:ascii="Courier New" w:hAnsi="Courier New" w:cs="Courier New"/>
-          <w:color w:val="000000"/>
-          <w:lang w:val="en-US"/>
-        </w:rPr>
-        <w:t xml:space="preserve">        </w:t>
-      </w:r>
-      <w:r>
-        <w:rPr>
-          <w:rFonts w:ascii="Courier New" w:hAnsi="Courier New" w:cs="Courier New"/>
-          <w:color w:val="0000FF"/>
-          <w:lang w:val="en-US"/>
-        </w:rPr>
-        <w:t>else</w:t>
-      </w:r>
-    </w:p>
-    <w:p>
-      <w:pPr>
-        <w:autoSpaceDE w:val="0"/>
-        <w:autoSpaceDN w:val="0"/>
-        <w:adjustRightInd w:val="0"/>
-        <w:spacing w:after="0" w:line="240" w:lineRule="auto"/>
-        <w:rPr>
-          <w:rFonts w:ascii="Courier New" w:hAnsi="Courier New" w:cs="Courier New"/>
-          <w:lang w:val="en-US"/>
-        </w:rPr>
-      </w:pPr>
-      <w:r>
-        <w:rPr>
-          <w:rFonts w:ascii="Courier New" w:hAnsi="Courier New" w:cs="Courier New"/>
-          <w:color w:val="000000"/>
-          <w:lang w:val="en-US"/>
-        </w:rPr>
-        <w:t xml:space="preserve">            x0 = x1;</w:t>
-      </w:r>
-    </w:p>
-    <w:p>
-      <w:pPr>
-        <w:autoSpaceDE w:val="0"/>
-        <w:autoSpaceDN w:val="0"/>
-        <w:adjustRightInd w:val="0"/>
-        <w:spacing w:after="0" w:line="240" w:lineRule="auto"/>
-        <w:rPr>
-          <w:rFonts w:ascii="Courier New" w:hAnsi="Courier New" w:cs="Courier New"/>
-          <w:lang w:val="en-US"/>
-        </w:rPr>
-      </w:pPr>
-      <w:r>
-        <w:rPr>
-          <w:rFonts w:ascii="Courier New" w:hAnsi="Courier New" w:cs="Courier New"/>
-          <w:color w:val="000000"/>
-          <w:lang w:val="en-US"/>
-        </w:rPr>
-        <w:t xml:space="preserve">            f0 = f1;</w:t>
-      </w:r>
-    </w:p>
-    <w:p>
-      <w:pPr>
-        <w:autoSpaceDE w:val="0"/>
-        <w:autoSpaceDN w:val="0"/>
-        <w:adjustRightInd w:val="0"/>
-        <w:spacing w:after="0" w:line="240" w:lineRule="auto"/>
-        <w:rPr>
-          <w:rFonts w:ascii="Courier New" w:hAnsi="Courier New" w:cs="Courier New"/>
-          <w:lang w:val="en-US"/>
-        </w:rPr>
-      </w:pPr>
-      <w:r>
-        <w:rPr>
-          <w:rFonts w:ascii="Courier New" w:hAnsi="Courier New" w:cs="Courier New"/>
-          <w:color w:val="000000"/>
-          <w:lang w:val="en-US"/>
-        </w:rPr>
-        <w:t xml:space="preserve">            delta = - (delta/4);</w:t>
-      </w:r>
-    </w:p>
-    <w:p>
-      <w:pPr>
-        <w:autoSpaceDE w:val="0"/>
-        <w:autoSpaceDN w:val="0"/>
-        <w:adjustRightInd w:val="0"/>
-        <w:spacing w:after="0" w:line="240" w:lineRule="auto"/>
-        <w:rPr>
-          <w:rFonts w:ascii="Courier New" w:hAnsi="Courier New" w:cs="Courier New"/>
-          <w:lang w:val="en-US"/>
-        </w:rPr>
-      </w:pPr>
-      <w:r>
-        <w:rPr>
-          <w:rFonts w:ascii="Courier New" w:hAnsi="Courier New" w:cs="Courier New"/>
-          <w:color w:val="000000"/>
-          <w:lang w:val="en-US"/>
-        </w:rPr>
-        <w:t xml:space="preserve">        </w:t>
-      </w:r>
-      <w:r>
-        <w:rPr>
-          <w:rFonts w:ascii="Courier New" w:hAnsi="Courier New" w:cs="Courier New"/>
-          <w:color w:val="0000FF"/>
-          <w:lang w:val="en-US"/>
-        </w:rPr>
-        <w:t>end</w:t>
-      </w:r>
-    </w:p>
-    <w:p>
-      <w:pPr>
-        <w:autoSpaceDE w:val="0"/>
-        <w:autoSpaceDN w:val="0"/>
-        <w:adjustRightInd w:val="0"/>
-        <w:spacing w:after="0" w:line="240" w:lineRule="auto"/>
-        <w:rPr>
-          <w:rFonts w:ascii="Courier New" w:hAnsi="Courier New" w:cs="Courier New"/>
-          <w:lang w:val="en-US"/>
-        </w:rPr>
-      </w:pPr>
-      <w:r>
-        <w:rPr>
-          <w:rFonts w:ascii="Courier New" w:hAnsi="Courier New" w:cs="Courier New"/>
-          <w:color w:val="000000"/>
-          <w:lang w:val="en-US"/>
-        </w:rPr>
-        <w:t xml:space="preserve">    </w:t>
-      </w:r>
-      <w:r>
-        <w:rPr>
-          <w:rFonts w:ascii="Courier New" w:hAnsi="Courier New" w:cs="Courier New"/>
-          <w:color w:val="0000FF"/>
-          <w:lang w:val="en-US"/>
-        </w:rPr>
-        <w:t>end</w:t>
-      </w:r>
-    </w:p>
-    <w:p>
-      <w:pPr>
-        <w:autoSpaceDE w:val="0"/>
-        <w:autoSpaceDN w:val="0"/>
-        <w:adjustRightInd w:val="0"/>
-        <w:spacing w:after="0" w:line="240" w:lineRule="auto"/>
-        <w:rPr>
-          <w:rFonts w:ascii="Courier New" w:hAnsi="Courier New" w:cs="Courier New"/>
-          <w:lang w:val="en-US"/>
-        </w:rPr>
-      </w:pPr>
-      <w:r>
-        <w:rPr>
-          <w:rFonts w:ascii="Courier New" w:hAnsi="Courier New" w:cs="Courier New"/>
-          <w:color w:val="0000FF"/>
-          <w:lang w:val="en-US"/>
-        </w:rPr>
-        <w:t>end</w:t>
-      </w:r>
-    </w:p>
-    <w:p>
-      <w:pPr>
-        <w:autoSpaceDE w:val="0"/>
-        <w:autoSpaceDN w:val="0"/>
-        <w:adjustRightInd w:val="0"/>
-        <w:spacing w:after="0" w:line="240" w:lineRule="auto"/>
-        <w:rPr>
-          <w:rFonts w:ascii="Courier New" w:hAnsi="Courier New" w:cs="Courier New"/>
-          <w:lang w:val="en-US"/>
-        </w:rPr>
-      </w:pPr>
-      <w:proofErr w:type="spellStart"/>
-      <w:r>
-        <w:rPr>
-          <w:rFonts w:ascii="Courier New" w:hAnsi="Courier New" w:cs="Courier New"/>
-          <w:color w:val="000000"/>
-          <w:lang w:val="en-US"/>
-        </w:rPr>
-        <w:t>iterationCount</w:t>
-      </w:r>
-      <w:proofErr w:type="spellEnd"/>
-      <w:r>
-        <w:rPr>
-          <w:rFonts w:ascii="Courier New" w:hAnsi="Courier New" w:cs="Courier New"/>
-          <w:color w:val="000000"/>
-          <w:lang w:val="en-US"/>
-        </w:rPr>
-        <w:t xml:space="preserve"> = </w:t>
-      </w:r>
-      <w:proofErr w:type="spellStart"/>
-      <w:r>
-        <w:rPr>
-          <w:rFonts w:ascii="Courier New" w:hAnsi="Courier New" w:cs="Courier New"/>
-          <w:color w:val="000000"/>
-          <w:lang w:val="en-US"/>
-        </w:rPr>
-        <w:t>iter</w:t>
-      </w:r>
-      <w:proofErr w:type="spellEnd"/>
-      <w:r>
-        <w:rPr>
-          <w:rFonts w:ascii="Courier New" w:hAnsi="Courier New" w:cs="Courier New"/>
-          <w:color w:val="000000"/>
-          <w:lang w:val="en-US"/>
-        </w:rPr>
-        <w:t>;</w:t>
-      </w:r>
-    </w:p>
-    <w:p>
-      <w:pPr>
-        <w:autoSpaceDE w:val="0"/>
-        <w:autoSpaceDN w:val="0"/>
-        <w:adjustRightInd w:val="0"/>
-        <w:spacing w:after="0" w:line="240" w:lineRule="auto"/>
-        <w:rPr>
-          <w:rFonts w:ascii="Courier New" w:hAnsi="Courier New" w:cs="Courier New"/>
-        </w:rPr>
-      </w:pPr>
-      <w:proofErr w:type="spellStart"/>
-      <w:r>
-        <w:rPr>
-          <w:rFonts w:ascii="Courier New" w:hAnsi="Courier New" w:cs="Courier New"/>
-          <w:color w:val="000000"/>
-        </w:rPr>
-        <w:t>xI</w:t>
-      </w:r>
-      <w:proofErr w:type="spellEnd"/>
-      <w:r>
-        <w:rPr>
-          <w:rFonts w:ascii="Courier New" w:hAnsi="Courier New" w:cs="Courier New"/>
-          <w:color w:val="000000"/>
-        </w:rPr>
-        <w:t xml:space="preserve"> = </w:t>
-      </w:r>
-      <w:proofErr w:type="spellStart"/>
-      <w:r>
-        <w:rPr>
-          <w:rFonts w:ascii="Courier New" w:hAnsi="Courier New" w:cs="Courier New"/>
-          <w:color w:val="000000"/>
-        </w:rPr>
-        <w:t>xi</w:t>
-      </w:r>
-      <w:proofErr w:type="spellEnd"/>
-      <w:r>
-        <w:rPr>
-          <w:rFonts w:ascii="Courier New" w:hAnsi="Courier New" w:cs="Courier New"/>
-          <w:color w:val="000000"/>
-        </w:rPr>
-        <w:t>;</w:t>
-      </w:r>
-    </w:p>
-    <w:p>
-      <w:pPr>
-        <w:autoSpaceDE w:val="0"/>
-        <w:autoSpaceDN w:val="0"/>
-        <w:adjustRightInd w:val="0"/>
-        <w:spacing w:after="0" w:line="240" w:lineRule="auto"/>
-        <w:rPr>
-          <w:rFonts w:ascii="Courier New" w:hAnsi="Courier New" w:cs="Courier New"/>
-        </w:rPr>
-      </w:pPr>
-      <w:proofErr w:type="spellStart"/>
-      <w:r>
-        <w:rPr>
-          <w:rFonts w:ascii="Courier New" w:hAnsi="Courier New" w:cs="Courier New"/>
-          <w:color w:val="000000"/>
-        </w:rPr>
-        <w:t>fI</w:t>
-      </w:r>
-      <w:proofErr w:type="spellEnd"/>
-      <w:r>
-        <w:rPr>
-          <w:rFonts w:ascii="Courier New" w:hAnsi="Courier New" w:cs="Courier New"/>
-          <w:color w:val="000000"/>
-        </w:rPr>
-        <w:t xml:space="preserve"> = </w:t>
-      </w:r>
-      <w:proofErr w:type="spellStart"/>
-      <w:r>
-        <w:rPr>
-          <w:rFonts w:ascii="Courier New" w:hAnsi="Courier New" w:cs="Courier New"/>
-          <w:color w:val="000000"/>
-        </w:rPr>
-        <w:t>fi</w:t>
-      </w:r>
-      <w:proofErr w:type="spellEnd"/>
-      <w:r>
-        <w:rPr>
-          <w:rFonts w:ascii="Courier New" w:hAnsi="Courier New" w:cs="Courier New"/>
-          <w:color w:val="000000"/>
-        </w:rPr>
-        <w:t>;</w:t>
-      </w:r>
-    </w:p>
-    <w:p>
-      <w:pPr>
-        <w:autoSpaceDE w:val="0"/>
-        <w:autoSpaceDN w:val="0"/>
-        <w:adjustRightInd w:val="0"/>
-        <w:spacing w:after="0" w:line="240" w:lineRule="auto"/>
-        <w:rPr>
-          <w:rFonts w:ascii="Courier New" w:hAnsi="Courier New" w:cs="Courier New"/>
-        </w:rPr>
-      </w:pPr>
-      <w:proofErr w:type="spellStart"/>
-      <w:r>
-        <w:rPr>
-          <w:rFonts w:ascii="Courier New" w:hAnsi="Courier New" w:cs="Courier New"/>
-          <w:color w:val="0000FF"/>
-        </w:rPr>
-        <w:t>end</w:t>
-      </w:r>
-      <w:proofErr w:type="spellEnd"/>
+    </w:p>
+    <w:p>
+      <w:pPr>
+        <w:autoSpaceDE w:val="0"/>
+        <w:autoSpaceDN w:val="0"/>
+        <w:adjustRightInd w:val="0"/>
+        <w:spacing w:after="0" w:line="240" w:lineRule="auto"/>
+        <w:rPr>
+          <w:rFonts w:ascii="Courier New" w:hAnsi="Courier New" w:cs="Courier New"/>
+          <w:sz w:val="24"/>
+          <w:szCs w:val="24"/>
+        </w:rPr>
+      </w:pPr>
     </w:p>
     <w:p>
       <w:pPr>
@@ -8412,7 +8499,7 @@
 </file>
 
 <file path=customXml/itemProps1.xml><?xml version="1.0" encoding="utf-8"?>
-<ds:datastoreItem xmlns:ds="http://schemas.openxmlformats.org/officeDocument/2006/customXml" ds:itemID="{1E98FBDF-08D1-4AE1-A667-FAFAF722EE4F}">
+<ds:datastoreItem xmlns:ds="http://schemas.openxmlformats.org/officeDocument/2006/customXml" ds:itemID="{37677160-CEED-42E8-A774-AA5990152A67}">
   <ds:schemaRefs>
     <ds:schemaRef ds:uri="http://schemas.openxmlformats.org/officeDocument/2006/bibliography"/>
   </ds:schemaRefs>

</xml_diff>